<commit_message>
A few more edits to examples files
</commit_message>
<xml_diff>
--- a/Examples/Data and results/All option examples/doc_1.1.docx
+++ b/Examples/Data and results/All option examples/doc_1.1.docx
@@ -2,7 +2,7 @@
 <file path=word/document.xml><?xml version="1.0" encoding="utf-8"?>
 <w:document xmlns:w="http://schemas.openxmlformats.org/wordprocessingml/2006/main" xmlns:r="http://schemas.openxmlformats.org/officeDocument/2006/relationships" xmlns:w14="http://schemas.microsoft.com/office/word/2010/wordml" xmlns:wp="http://schemas.openxmlformats.org/drawingml/2006/wordprocessingDrawing" xmlns:a="http://schemas.openxmlformats.org/drawingml/2006/main" xmlns:m="http://schemas.openxmlformats.org/officeDocument/2006/math" xmlns:w15="http://schemas.microsoft.com/office/word/2012/wordml" xmlns:mc="http://schemas.openxmlformats.org/markup-compatibility/2006" xmlns:ns9="http://schemas.openxmlformats.org/schemaLibrary/2006/main" xmlns:wne="http://schemas.microsoft.com/office/word/2006/wordml" xmlns:c="http://schemas.openxmlformats.org/drawingml/2006/chart" xmlns:ns12="http://schemas.openxmlformats.org/drawingml/2006/chartDrawing" xmlns:dgm="http://schemas.openxmlformats.org/drawingml/2006/diagram" xmlns:pic="http://schemas.openxmlformats.org/drawingml/2006/picture" xmlns:xdr="http://schemas.openxmlformats.org/drawingml/2006/spreadsheetDrawing" xmlns:dsp="http://schemas.microsoft.com/office/drawing/2008/diagram" xmlns:ns17="urn:schemas-microsoft-com:office:excel" xmlns:o="urn:schemas-microsoft-com:office:office" xmlns:v="urn:schemas-microsoft-com:vml" xmlns:w10="urn:schemas-microsoft-com:office:word" xmlns:ns21="urn:schemas-microsoft-com:office:powerpoint" xmlns:ns23="http://schemas.microsoft.com/office/2006/coverPageProps" xmlns:odx="http://opendope.org/xpaths" xmlns:odc="http://opendope.org/conditions" xmlns:odq="http://opendope.org/questions" xmlns:oda="http://opendope.org/answers" xmlns:odi="http://opendope.org/components" xmlns:odgm="http://opendope.org/SmartArt/DataHierarchy" xmlns:ns30="http://schemas.openxmlformats.org/officeDocument/2006/bibliography" xmlns:ns31="http://schemas.openxmlformats.org/drawingml/2006/compatibility" xmlns:ns32="http://schemas.openxmlformats.org/drawingml/2006/lockedCanvas" mc:Ignorable="w14 w15">
   <w:body>
-    <w:p w14:paraId="e476fbd" w14:textId="e476fbd">
+    <w:p w14:paraId="435fd77" w14:textId="435fd77">
       <w:pPr>
         <w:spacing w:before="400"/>
         <w15:collapsed w:val="false"/>
@@ -31,7 +31,13 @@
         <w:tc>
           <w:tcPr>
             <w:tcW w:w="0" w:type="auto"/>
-            <w:shd w:val="clear" w:color="000000" w:fill="FFEFD5"/>
+            <w:tcBorders>
+              <w:top w:val="single" w:color="D3D3D3" w:sz="4"/>
+              <w:left w:val="single" w:color="D3D3D3" w:sz="4"/>
+              <w:bottom w:val="single" w:color="D3D3D3" w:sz="4"/>
+              <w:right w:val="single" w:color="D3D3D3" w:sz="4"/>
+            </w:tcBorders>
+            <w:shd w:val="clear" w:color="000000" w:fill="FFDAB9"/>
             <w:vAlign w:val="center"/>
           </w:tcPr>
           <w:p>
@@ -52,7 +58,13 @@
         <w:tc>
           <w:tcPr>
             <w:tcW w:w="0" w:type="auto"/>
-            <w:shd w:val="clear" w:color="000000" w:fill="FFEFD5"/>
+            <w:tcBorders>
+              <w:top w:val="single" w:color="D3D3D3" w:sz="4"/>
+              <w:left w:val="single" w:color="D3D3D3" w:sz="4"/>
+              <w:bottom w:val="single" w:color="D3D3D3" w:sz="4"/>
+              <w:right w:val="single" w:color="D3D3D3" w:sz="4"/>
+            </w:tcBorders>
+            <w:shd w:val="clear" w:color="000000" w:fill="FFDAB9"/>
             <w:vAlign w:val="center"/>
           </w:tcPr>
           <w:p>
@@ -75,6 +87,12 @@
         <w:tc>
           <w:tcPr>
             <w:tcW w:w="0" w:type="auto"/>
+            <w:tcBorders>
+              <w:top w:val="single" w:color="D3D3D3" w:sz="4"/>
+              <w:left w:val="single" w:color="D3D3D3" w:sz="4"/>
+              <w:bottom w:val="single" w:color="D3D3D3" w:sz="4"/>
+              <w:right w:val="single" w:color="D3D3D3" w:sz="4"/>
+            </w:tcBorders>
           </w:tcPr>
           <w:p>
             <w:pPr>
@@ -93,11 +111,17 @@
         <w:tc>
           <w:tcPr>
             <w:tcW w:w="0" w:type="auto"/>
-          </w:tcPr>
-          <w:p>
-            <w:pPr>
-              <w:spacing w:after="0"/>
-              <w:jc w:val="right"/>
+            <w:tcBorders>
+              <w:top w:val="single" w:color="D3D3D3" w:sz="4"/>
+              <w:left w:val="single" w:color="D3D3D3" w:sz="4"/>
+              <w:bottom w:val="single" w:color="D3D3D3" w:sz="4"/>
+              <w:right w:val="single" w:color="D3D3D3" w:sz="4"/>
+            </w:tcBorders>
+          </w:tcPr>
+          <w:p>
+            <w:pPr>
+              <w:spacing w:after="0"/>
+              <w:jc w:val="center"/>
             </w:pPr>
             <w:r>
               <w:rPr>
@@ -113,6 +137,12 @@
         <w:tc>
           <w:tcPr>
             <w:tcW w:w="0" w:type="auto"/>
+            <w:tcBorders>
+              <w:top w:val="single" w:color="D3D3D3" w:sz="4"/>
+              <w:left w:val="single" w:color="D3D3D3" w:sz="4"/>
+              <w:bottom w:val="single" w:color="D3D3D3" w:sz="4"/>
+              <w:right w:val="single" w:color="D3D3D3" w:sz="4"/>
+            </w:tcBorders>
           </w:tcPr>
           <w:p>
             <w:pPr>
@@ -131,11 +161,17 @@
         <w:tc>
           <w:tcPr>
             <w:tcW w:w="0" w:type="auto"/>
-          </w:tcPr>
-          <w:p>
-            <w:pPr>
-              <w:spacing w:after="0"/>
-              <w:jc w:val="right"/>
+            <w:tcBorders>
+              <w:top w:val="single" w:color="D3D3D3" w:sz="4"/>
+              <w:left w:val="single" w:color="D3D3D3" w:sz="4"/>
+              <w:bottom w:val="single" w:color="D3D3D3" w:sz="4"/>
+              <w:right w:val="single" w:color="D3D3D3" w:sz="4"/>
+            </w:tcBorders>
+          </w:tcPr>
+          <w:p>
+            <w:pPr>
+              <w:spacing w:after="0"/>
+              <w:jc w:val="center"/>
             </w:pPr>
             <w:r>
               <w:rPr>
@@ -151,6 +187,12 @@
         <w:tc>
           <w:tcPr>
             <w:tcW w:w="0" w:type="auto"/>
+            <w:tcBorders>
+              <w:top w:val="single" w:color="D3D3D3" w:sz="4"/>
+              <w:left w:val="single" w:color="D3D3D3" w:sz="4"/>
+              <w:bottom w:val="single" w:color="D3D3D3" w:sz="4"/>
+              <w:right w:val="single" w:color="D3D3D3" w:sz="4"/>
+            </w:tcBorders>
           </w:tcPr>
           <w:p>
             <w:pPr>
@@ -169,11 +211,17 @@
         <w:tc>
           <w:tcPr>
             <w:tcW w:w="0" w:type="auto"/>
-          </w:tcPr>
-          <w:p>
-            <w:pPr>
-              <w:spacing w:after="0"/>
-              <w:jc w:val="right"/>
+            <w:tcBorders>
+              <w:top w:val="single" w:color="D3D3D3" w:sz="4"/>
+              <w:left w:val="single" w:color="D3D3D3" w:sz="4"/>
+              <w:bottom w:val="single" w:color="D3D3D3" w:sz="4"/>
+              <w:right w:val="single" w:color="D3D3D3" w:sz="4"/>
+            </w:tcBorders>
+          </w:tcPr>
+          <w:p>
+            <w:pPr>
+              <w:spacing w:after="0"/>
+              <w:jc w:val="center"/>
             </w:pPr>
             <w:r>
               <w:rPr>
@@ -189,6 +237,12 @@
         <w:tc>
           <w:tcPr>
             <w:tcW w:w="0" w:type="auto"/>
+            <w:tcBorders>
+              <w:top w:val="single" w:color="D3D3D3" w:sz="4"/>
+              <w:left w:val="single" w:color="D3D3D3" w:sz="4"/>
+              <w:bottom w:val="single" w:color="D3D3D3" w:sz="4"/>
+              <w:right w:val="single" w:color="D3D3D3" w:sz="4"/>
+            </w:tcBorders>
           </w:tcPr>
           <w:p>
             <w:pPr>
@@ -207,11 +261,17 @@
         <w:tc>
           <w:tcPr>
             <w:tcW w:w="0" w:type="auto"/>
-          </w:tcPr>
-          <w:p>
-            <w:pPr>
-              <w:spacing w:after="0"/>
-              <w:jc w:val="right"/>
+            <w:tcBorders>
+              <w:top w:val="single" w:color="D3D3D3" w:sz="4"/>
+              <w:left w:val="single" w:color="D3D3D3" w:sz="4"/>
+              <w:bottom w:val="single" w:color="D3D3D3" w:sz="4"/>
+              <w:right w:val="single" w:color="D3D3D3" w:sz="4"/>
+            </w:tcBorders>
+          </w:tcPr>
+          <w:p>
+            <w:pPr>
+              <w:spacing w:after="0"/>
+              <w:jc w:val="center"/>
             </w:pPr>
             <w:r>
               <w:rPr>
@@ -227,6 +287,12 @@
         <w:tc>
           <w:tcPr>
             <w:tcW w:w="0" w:type="auto"/>
+            <w:tcBorders>
+              <w:top w:val="single" w:color="D3D3D3" w:sz="4"/>
+              <w:left w:val="single" w:color="D3D3D3" w:sz="4"/>
+              <w:bottom w:val="single" w:color="D3D3D3" w:sz="4"/>
+              <w:right w:val="single" w:color="D3D3D3" w:sz="4"/>
+            </w:tcBorders>
           </w:tcPr>
           <w:p>
             <w:pPr>
@@ -245,11 +311,17 @@
         <w:tc>
           <w:tcPr>
             <w:tcW w:w="0" w:type="auto"/>
-          </w:tcPr>
-          <w:p>
-            <w:pPr>
-              <w:spacing w:after="0"/>
-              <w:jc w:val="right"/>
+            <w:tcBorders>
+              <w:top w:val="single" w:color="D3D3D3" w:sz="4"/>
+              <w:left w:val="single" w:color="D3D3D3" w:sz="4"/>
+              <w:bottom w:val="single" w:color="D3D3D3" w:sz="4"/>
+              <w:right w:val="single" w:color="D3D3D3" w:sz="4"/>
+            </w:tcBorders>
+          </w:tcPr>
+          <w:p>
+            <w:pPr>
+              <w:spacing w:after="0"/>
+              <w:jc w:val="center"/>
             </w:pPr>
             <w:r>
               <w:rPr>
@@ -265,6 +337,12 @@
         <w:tc>
           <w:tcPr>
             <w:tcW w:w="0" w:type="auto"/>
+            <w:tcBorders>
+              <w:top w:val="single" w:color="D3D3D3" w:sz="4"/>
+              <w:left w:val="single" w:color="D3D3D3" w:sz="4"/>
+              <w:bottom w:val="single" w:color="D3D3D3" w:sz="4"/>
+              <w:right w:val="single" w:color="D3D3D3" w:sz="4"/>
+            </w:tcBorders>
           </w:tcPr>
           <w:p>
             <w:pPr>
@@ -283,11 +361,17 @@
         <w:tc>
           <w:tcPr>
             <w:tcW w:w="0" w:type="auto"/>
-          </w:tcPr>
-          <w:p>
-            <w:pPr>
-              <w:spacing w:after="0"/>
-              <w:jc w:val="right"/>
+            <w:tcBorders>
+              <w:top w:val="single" w:color="D3D3D3" w:sz="4"/>
+              <w:left w:val="single" w:color="D3D3D3" w:sz="4"/>
+              <w:bottom w:val="single" w:color="D3D3D3" w:sz="4"/>
+              <w:right w:val="single" w:color="D3D3D3" w:sz="4"/>
+            </w:tcBorders>
+          </w:tcPr>
+          <w:p>
+            <w:pPr>
+              <w:spacing w:after="0"/>
+              <w:jc w:val="center"/>
             </w:pPr>
             <w:r>
               <w:rPr>
@@ -303,6 +387,12 @@
         <w:tc>
           <w:tcPr>
             <w:tcW w:w="0" w:type="auto"/>
+            <w:tcBorders>
+              <w:top w:val="single" w:color="D3D3D3" w:sz="4"/>
+              <w:left w:val="single" w:color="D3D3D3" w:sz="4"/>
+              <w:bottom w:val="single" w:color="D3D3D3" w:sz="4"/>
+              <w:right w:val="single" w:color="D3D3D3" w:sz="4"/>
+            </w:tcBorders>
           </w:tcPr>
           <w:p>
             <w:pPr>
@@ -321,11 +411,17 @@
         <w:tc>
           <w:tcPr>
             <w:tcW w:w="0" w:type="auto"/>
-          </w:tcPr>
-          <w:p>
-            <w:pPr>
-              <w:spacing w:after="0"/>
-              <w:jc w:val="right"/>
+            <w:tcBorders>
+              <w:top w:val="single" w:color="D3D3D3" w:sz="4"/>
+              <w:left w:val="single" w:color="D3D3D3" w:sz="4"/>
+              <w:bottom w:val="single" w:color="D3D3D3" w:sz="4"/>
+              <w:right w:val="single" w:color="D3D3D3" w:sz="4"/>
+            </w:tcBorders>
+          </w:tcPr>
+          <w:p>
+            <w:pPr>
+              <w:spacing w:after="0"/>
+              <w:jc w:val="center"/>
             </w:pPr>
             <w:r>
               <w:rPr>
@@ -341,6 +437,12 @@
         <w:tc>
           <w:tcPr>
             <w:tcW w:w="0" w:type="auto"/>
+            <w:tcBorders>
+              <w:top w:val="single" w:color="D3D3D3" w:sz="4"/>
+              <w:left w:val="single" w:color="D3D3D3" w:sz="4"/>
+              <w:bottom w:val="single" w:color="D3D3D3" w:sz="4"/>
+              <w:right w:val="single" w:color="D3D3D3" w:sz="4"/>
+            </w:tcBorders>
           </w:tcPr>
           <w:p>
             <w:pPr>
@@ -359,11 +461,17 @@
         <w:tc>
           <w:tcPr>
             <w:tcW w:w="0" w:type="auto"/>
-          </w:tcPr>
-          <w:p>
-            <w:pPr>
-              <w:spacing w:after="0"/>
-              <w:jc w:val="right"/>
+            <w:tcBorders>
+              <w:top w:val="single" w:color="D3D3D3" w:sz="4"/>
+              <w:left w:val="single" w:color="D3D3D3" w:sz="4"/>
+              <w:bottom w:val="single" w:color="D3D3D3" w:sz="4"/>
+              <w:right w:val="single" w:color="D3D3D3" w:sz="4"/>
+            </w:tcBorders>
+          </w:tcPr>
+          <w:p>
+            <w:pPr>
+              <w:spacing w:after="0"/>
+              <w:jc w:val="center"/>
             </w:pPr>
             <w:r>
               <w:rPr>

</xml_diff>

<commit_message>
pt_base testing and documentation revised for v1.1.0
</commit_message>
<xml_diff>
--- a/Examples/Data and results/All option examples/doc_1.1.docx
+++ b/Examples/Data and results/All option examples/doc_1.1.docx
@@ -1,8 +1,8 @@
 
 <file path=word/document.xml><?xml version="1.0" encoding="utf-8"?>
-<w:document xmlns:w="http://schemas.openxmlformats.org/wordprocessingml/2006/main" xmlns:r="http://schemas.openxmlformats.org/officeDocument/2006/relationships" xmlns:w14="http://schemas.microsoft.com/office/word/2010/wordml" xmlns:wp="http://schemas.openxmlformats.org/drawingml/2006/wordprocessingDrawing" xmlns:a="http://schemas.openxmlformats.org/drawingml/2006/main" xmlns:m="http://schemas.openxmlformats.org/officeDocument/2006/math" xmlns:w15="http://schemas.microsoft.com/office/word/2012/wordml" xmlns:mc="http://schemas.openxmlformats.org/markup-compatibility/2006" xmlns:ns9="http://schemas.openxmlformats.org/schemaLibrary/2006/main" xmlns:wne="http://schemas.microsoft.com/office/word/2006/wordml" xmlns:c="http://schemas.openxmlformats.org/drawingml/2006/chart" xmlns:ns12="http://schemas.openxmlformats.org/drawingml/2006/chartDrawing" xmlns:dgm="http://schemas.openxmlformats.org/drawingml/2006/diagram" xmlns:pic="http://schemas.openxmlformats.org/drawingml/2006/picture" xmlns:xdr="http://schemas.openxmlformats.org/drawingml/2006/spreadsheetDrawing" xmlns:dsp="http://schemas.microsoft.com/office/drawing/2008/diagram" xmlns:ns17="urn:schemas-microsoft-com:office:excel" xmlns:o="urn:schemas-microsoft-com:office:office" xmlns:v="urn:schemas-microsoft-com:vml" xmlns:w10="urn:schemas-microsoft-com:office:word" xmlns:ns21="urn:schemas-microsoft-com:office:powerpoint" xmlns:ns23="http://schemas.microsoft.com/office/2006/coverPageProps" xmlns:odx="http://opendope.org/xpaths" xmlns:odc="http://opendope.org/conditions" xmlns:odq="http://opendope.org/questions" xmlns:oda="http://opendope.org/answers" xmlns:odi="http://opendope.org/components" xmlns:odgm="http://opendope.org/SmartArt/DataHierarchy" xmlns:ns30="http://schemas.openxmlformats.org/officeDocument/2006/bibliography" xmlns:ns31="http://schemas.openxmlformats.org/drawingml/2006/compatibility" xmlns:ns32="http://schemas.openxmlformats.org/drawingml/2006/lockedCanvas" mc:Ignorable="w14 w15">
+<w:document xmlns:w="http://schemas.openxmlformats.org/wordprocessingml/2006/main" xmlns:w15="http://schemas.microsoft.com/office/word/2012/wordml" xmlns:r="http://schemas.openxmlformats.org/officeDocument/2006/relationships" xmlns:m="http://schemas.openxmlformats.org/officeDocument/2006/math" xmlns:w14="http://schemas.microsoft.com/office/word/2010/wordml" xmlns:wp="http://schemas.openxmlformats.org/drawingml/2006/wordprocessingDrawing" xmlns:a="http://schemas.openxmlformats.org/drawingml/2006/main" xmlns:mc="http://schemas.openxmlformats.org/markup-compatibility/2006" xmlns:ns9="http://schemas.openxmlformats.org/schemaLibrary/2006/main" xmlns:wne="http://schemas.microsoft.com/office/word/2006/wordml" xmlns:c="http://schemas.openxmlformats.org/drawingml/2006/chart" xmlns:ns12="http://schemas.openxmlformats.org/drawingml/2006/chartDrawing" xmlns:dgm="http://schemas.openxmlformats.org/drawingml/2006/diagram" xmlns:pic="http://schemas.openxmlformats.org/drawingml/2006/picture" xmlns:xdr="http://schemas.openxmlformats.org/drawingml/2006/spreadsheetDrawing" xmlns:dsp="http://schemas.microsoft.com/office/drawing/2008/diagram" xmlns:ns17="urn:schemas-microsoft-com:office:excel" xmlns:o="urn:schemas-microsoft-com:office:office" xmlns:v="urn:schemas-microsoft-com:vml" xmlns:w10="urn:schemas-microsoft-com:office:word" xmlns:ns21="urn:schemas-microsoft-com:office:powerpoint" xmlns:ns23="http://schemas.microsoft.com/office/2006/coverPageProps" xmlns:odx="http://opendope.org/xpaths" xmlns:odc="http://opendope.org/conditions" xmlns:odq="http://opendope.org/questions" xmlns:oda="http://opendope.org/answers" xmlns:odi="http://opendope.org/components" xmlns:odgm="http://opendope.org/SmartArt/DataHierarchy" xmlns:ns30="http://schemas.openxmlformats.org/officeDocument/2006/bibliography" xmlns:ns31="http://schemas.openxmlformats.org/drawingml/2006/compatibility" xmlns:ns32="http://schemas.openxmlformats.org/drawingml/2006/lockedCanvas" mc:Ignorable="w14 w15">
   <w:body>
-    <w:p w14:paraId="435fd77" w14:textId="435fd77">
+    <w:p w14:paraId="fbc453c" w14:textId="fbc453c">
       <w:pPr>
         <w:spacing w:before="400"/>
         <w15:collapsed w:val="false"/>
@@ -503,7 +503,7 @@
 </file>
 
 <file path=word/styles.xml><?xml version="1.0" encoding="utf-8"?>
-<w:styles xmlns:w="http://schemas.openxmlformats.org/wordprocessingml/2006/main" xmlns:r="http://schemas.openxmlformats.org/officeDocument/2006/relationships" xmlns:w14="http://schemas.microsoft.com/office/word/2010/wordml" xmlns:wp="http://schemas.openxmlformats.org/drawingml/2006/wordprocessingDrawing" xmlns:a="http://schemas.openxmlformats.org/drawingml/2006/main" xmlns:m="http://schemas.openxmlformats.org/officeDocument/2006/math" xmlns:w15="http://schemas.microsoft.com/office/word/2012/wordml" xmlns:mc="http://schemas.openxmlformats.org/markup-compatibility/2006" xmlns:ns9="http://schemas.openxmlformats.org/schemaLibrary/2006/main" xmlns:wne="http://schemas.microsoft.com/office/word/2006/wordml" xmlns:c="http://schemas.openxmlformats.org/drawingml/2006/chart" xmlns:ns12="http://schemas.openxmlformats.org/drawingml/2006/chartDrawing" xmlns:dgm="http://schemas.openxmlformats.org/drawingml/2006/diagram" xmlns:pic="http://schemas.openxmlformats.org/drawingml/2006/picture" xmlns:xdr="http://schemas.openxmlformats.org/drawingml/2006/spreadsheetDrawing" xmlns:dsp="http://schemas.microsoft.com/office/drawing/2008/diagram" xmlns:ns17="urn:schemas-microsoft-com:office:excel" xmlns:o="urn:schemas-microsoft-com:office:office" xmlns:v="urn:schemas-microsoft-com:vml" xmlns:w10="urn:schemas-microsoft-com:office:word" xmlns:ns21="urn:schemas-microsoft-com:office:powerpoint" xmlns:ns23="http://schemas.microsoft.com/office/2006/coverPageProps" xmlns:odx="http://opendope.org/xpaths" xmlns:odc="http://opendope.org/conditions" xmlns:odq="http://opendope.org/questions" xmlns:oda="http://opendope.org/answers" xmlns:odi="http://opendope.org/components" xmlns:odgm="http://opendope.org/SmartArt/DataHierarchy" xmlns:ns30="http://schemas.openxmlformats.org/officeDocument/2006/bibliography" xmlns:ns31="http://schemas.openxmlformats.org/drawingml/2006/compatibility" xmlns:ns32="http://schemas.openxmlformats.org/drawingml/2006/lockedCanvas">
+<w:styles xmlns:w="http://schemas.openxmlformats.org/wordprocessingml/2006/main" xmlns:w15="http://schemas.microsoft.com/office/word/2012/wordml" xmlns:r="http://schemas.openxmlformats.org/officeDocument/2006/relationships" xmlns:m="http://schemas.openxmlformats.org/officeDocument/2006/math" xmlns:w14="http://schemas.microsoft.com/office/word/2010/wordml" xmlns:wp="http://schemas.openxmlformats.org/drawingml/2006/wordprocessingDrawing" xmlns:a="http://schemas.openxmlformats.org/drawingml/2006/main" xmlns:mc="http://schemas.openxmlformats.org/markup-compatibility/2006" xmlns:ns9="http://schemas.openxmlformats.org/schemaLibrary/2006/main" xmlns:wne="http://schemas.microsoft.com/office/word/2006/wordml" xmlns:c="http://schemas.openxmlformats.org/drawingml/2006/chart" xmlns:ns12="http://schemas.openxmlformats.org/drawingml/2006/chartDrawing" xmlns:dgm="http://schemas.openxmlformats.org/drawingml/2006/diagram" xmlns:pic="http://schemas.openxmlformats.org/drawingml/2006/picture" xmlns:xdr="http://schemas.openxmlformats.org/drawingml/2006/spreadsheetDrawing" xmlns:dsp="http://schemas.microsoft.com/office/drawing/2008/diagram" xmlns:ns17="urn:schemas-microsoft-com:office:excel" xmlns:o="urn:schemas-microsoft-com:office:office" xmlns:v="urn:schemas-microsoft-com:vml" xmlns:w10="urn:schemas-microsoft-com:office:word" xmlns:ns21="urn:schemas-microsoft-com:office:powerpoint" xmlns:ns23="http://schemas.microsoft.com/office/2006/coverPageProps" xmlns:odx="http://opendope.org/xpaths" xmlns:odc="http://opendope.org/conditions" xmlns:odq="http://opendope.org/questions" xmlns:oda="http://opendope.org/answers" xmlns:odi="http://opendope.org/components" xmlns:odgm="http://opendope.org/SmartArt/DataHierarchy" xmlns:ns30="http://schemas.openxmlformats.org/officeDocument/2006/bibliography" xmlns:ns31="http://schemas.openxmlformats.org/drawingml/2006/compatibility" xmlns:ns32="http://schemas.openxmlformats.org/drawingml/2006/lockedCanvas">
   <w:docDefaults>
     <w:rPrDefault>
       <w:rPr>

</xml_diff>